<commit_message>
started building plots' git push origin master xit '
</commit_message>
<xml_diff>
--- a/_metadata/Data Challenge Approach.docx
+++ b/_metadata/Data Challenge Approach.docx
@@ -27,20 +27,13 @@
         <w:pStyle w:val="ListParagraph"/>
       </w:pPr>
       <w:r>
-        <w:t xml:space="preserve">Invest in which </w:t>
+        <w:t>Invest in which zipcodes</w:t>
       </w:r>
-      <w:proofErr w:type="spellStart"/>
-      <w:r>
-        <w:t>zipcodes</w:t>
-      </w:r>
-      <w:proofErr w:type="spellEnd"/>
     </w:p>
     <w:p>
       <w:pPr>
         <w:pStyle w:val="ListParagraph"/>
       </w:pPr>
-      <w:bookmarkStart w:id="0" w:name="_GoBack"/>
-      <w:bookmarkEnd w:id="0"/>
     </w:p>
     <w:p>
       <w:pPr>
@@ -62,6 +55,11 @@
           <w:numId w:val="1"/>
         </w:numPr>
       </w:pPr>
+      <w:r>
+        <w:t>Draw graphs making use of the facet grid in ggplot2</w:t>
+      </w:r>
+      <w:bookmarkStart w:id="0" w:name="_GoBack"/>
+      <w:bookmarkEnd w:id="0"/>
     </w:p>
     <w:sectPr>
       <w:pgSz w:w="12240" w:h="15840"/>

</xml_diff>

<commit_message>
merged and calculated profits
</commit_message>
<xml_diff>
--- a/_metadata/Data Challenge Approach.docx
+++ b/_metadata/Data Challenge Approach.docx
@@ -74,8 +74,6 @@
       <w:r>
         <w:t xml:space="preserve">Price comparison versus property comparison </w:t>
       </w:r>
-      <w:bookmarkStart w:id="0" w:name="_GoBack"/>
-      <w:bookmarkEnd w:id="0"/>
     </w:p>
     <w:p>
       <w:pPr>
@@ -239,6 +237,115 @@
       <w:r>
         <w:t>There might be another factors</w:t>
       </w:r>
+    </w:p>
+    <w:p>
+      <w:pPr>
+        <w:pStyle w:val="ListParagraph"/>
+        <w:ind w:left="1080"/>
+      </w:pPr>
+    </w:p>
+    <w:p>
+      <w:pPr>
+        <w:pStyle w:val="ListParagraph"/>
+        <w:ind w:left="1080"/>
+      </w:pPr>
+    </w:p>
+    <w:p>
+      <w:pPr>
+        <w:pStyle w:val="ListParagraph"/>
+        <w:ind w:left="1080"/>
+      </w:pPr>
+      <w:r>
+        <w:t xml:space="preserve"># Change the heading </w:t>
+      </w:r>
+    </w:p>
+    <w:p>
+      <w:pPr>
+        <w:pStyle w:val="ListParagraph"/>
+        <w:ind w:left="1080"/>
+      </w:pPr>
+      <w:r>
+        <w:t xml:space="preserve"># Include a logo for capital one </w:t>
+      </w:r>
+      <w:bookmarkStart w:id="0" w:name="_GoBack"/>
+      <w:bookmarkEnd w:id="0"/>
+    </w:p>
+    <w:p>
+      <w:pPr>
+        <w:pStyle w:val="ListParagraph"/>
+        <w:ind w:left="1080"/>
+      </w:pPr>
+      <w:r>
+        <w:t># Give all your assumptions</w:t>
+      </w:r>
+    </w:p>
+    <w:p>
+      <w:pPr>
+        <w:pStyle w:val="ListParagraph"/>
+        <w:ind w:left="1080"/>
+      </w:pPr>
+      <w:r>
+        <w:t xml:space="preserve"># Hide all the code while preparing the report. Try to create a pdf </w:t>
+      </w:r>
+    </w:p>
+    <w:p>
+      <w:pPr>
+        <w:pStyle w:val="ListParagraph"/>
+        <w:ind w:left="1080"/>
+      </w:pPr>
+      <w:r>
+        <w:t xml:space="preserve">#  Include the top 2 codes forecast graph </w:t>
+      </w:r>
+    </w:p>
+    <w:p>
+      <w:pPr>
+        <w:pStyle w:val="ListParagraph"/>
+        <w:ind w:left="1080"/>
+      </w:pPr>
+      <w:r>
+        <w:t xml:space="preserve"># Label all the </w:t>
+      </w:r>
+      <w:proofErr w:type="spellStart"/>
+      <w:r>
+        <w:t>ggplot</w:t>
+      </w:r>
+      <w:proofErr w:type="spellEnd"/>
+      <w:r>
+        <w:t xml:space="preserve"> codes </w:t>
+      </w:r>
+    </w:p>
+    <w:p>
+      <w:pPr>
+        <w:pStyle w:val="ListParagraph"/>
+        <w:ind w:left="1080"/>
+      </w:pPr>
+    </w:p>
+    <w:p>
+      <w:pPr>
+        <w:pStyle w:val="ListParagraph"/>
+        <w:ind w:left="1080"/>
+      </w:pPr>
+    </w:p>
+    <w:p>
+      <w:pPr>
+        <w:pStyle w:val="ListParagraph"/>
+        <w:ind w:left="1080"/>
+      </w:pPr>
+    </w:p>
+    <w:p>
+      <w:pPr>
+        <w:pStyle w:val="ListParagraph"/>
+        <w:ind w:left="1080"/>
+      </w:pPr>
+      <w:r>
+        <w:t xml:space="preserve"># Write all your future findings </w:t>
+      </w:r>
+    </w:p>
+    <w:p>
+      <w:pPr>
+        <w:pStyle w:val="ListParagraph"/>
+        <w:ind w:left="1080"/>
+      </w:pPr>
     </w:p>
     <w:sectPr>
       <w:pgSz w:w="12240" w:h="15840"/>

</xml_diff>